<commit_message>
Update how avans is shown in konacniRacun
</commit_message>
<xml_diff>
--- a/ied-be/src/templates/konacniRacun.docx
+++ b/ied-be/src/templates/konacniRacun.docx
@@ -3077,7 +3077,21 @@
                 <w:u w:val="single"/>
                 <w:shd w:val="clear" w:color="auto" w:fill="auto"/>
               </w:rPr>
-              <w:t xml:space="preserve">Uplata izvr</w:t>
+              <w:t xml:space="preserve">Avansni ra</w:t>
+            </w:r>
+            <w:r>
+              <w:rPr>
+                <w:rFonts w:ascii="Times New Roman" w:hAnsi="Times New Roman" w:eastAsia="Times New Roman" w:cs="Times New Roman"/>
+                <w:color w:val="000000"/>
+                <w:spacing w:val="0"/>
+                <w:position w:val="0"/>
+                <w:sz w:val="24"/>
+                <w:szCs w:val="24"/>
+                <w:u w:val="single"/>
+                <w:shd w:val="clear" w:color="auto" w:fill="auto"/>
+                <w:lang w:val="sr-Latn-RS"/>
+              </w:rPr>
+              <w:t xml:space="preserve">čun br </w:t>
             </w:r>
             <w:r>
               <w:rPr>
@@ -3090,7 +3104,6 @@
                 <w:u w:val="single"/>
                 <w:shd w:val="clear" w:color="auto" w:fill="auto"/>
               </w:rPr>
-              <w:t xml:space="preserve">šena {#</w:t>
             </w:r>
             <w:r>
               <w:rPr>
@@ -3103,33 +3116,7 @@
                 <w:u w:val="single"/>
                 <w:shd w:val="clear" w:color="auto" w:fill="auto"/>
               </w:rPr>
-              <w:t xml:space="preserve">seminar</w:t>
-            </w:r>
-            <w:r>
-              <w:rPr>
-                <w:rFonts w:ascii="Times New Roman" w:hAnsi="Times New Roman" w:eastAsia="Times New Roman" w:cs="Times New Roman"/>
-                <w:color w:val="000000"/>
-                <w:spacing w:val="0"/>
-                <w:position w:val="0"/>
-                <w:sz w:val="24"/>
-                <w:szCs w:val="24"/>
-                <w:u w:val="single"/>
-                <w:shd w:val="clear" w:color="auto" w:fill="auto"/>
-              </w:rPr>
-              <w:t xml:space="preserve">}{datum}{/</w:t>
-            </w:r>
-            <w:r>
-              <w:rPr>
-                <w:rFonts w:ascii="Times New Roman" w:hAnsi="Times New Roman" w:eastAsia="Times New Roman" w:cs="Times New Roman"/>
-                <w:color w:val="000000"/>
-                <w:spacing w:val="0"/>
-                <w:position w:val="0"/>
-                <w:sz w:val="24"/>
-                <w:szCs w:val="24"/>
-                <w:u w:val="single"/>
-                <w:shd w:val="clear" w:color="auto" w:fill="auto"/>
-              </w:rPr>
-              <w:t xml:space="preserve">} po računu za avans br. {</w:t>
+              <w:t xml:space="preserve">{</w:t>
             </w:r>
             <w:r>
               <w:rPr>
@@ -3157,13 +3144,46 @@
               </w:rPr>
               <w:t xml:space="preserve">}</w:t>
             </w:r>
+            <w:r/>
             <w:r>
               <w:rPr>
+                <w:rFonts w:ascii="Times New Roman" w:hAnsi="Times New Roman" w:eastAsia="Times New Roman" w:cs="Times New Roman"/>
+                <w:color w:val="000000"/>
                 <w:spacing w:val="0"/>
                 <w:position w:val="0"/>
                 <w:sz w:val="24"/>
                 <w:szCs w:val="24"/>
+                <w:u w:val="single"/>
+                <w:shd w:val="clear" w:color="auto" w:fill="auto"/>
+                <w:lang w:val="sr-Latn-RS"/>
               </w:rPr>
+              <w:t xml:space="preserve"> </w:t>
+            </w:r>
+            <w:r>
+              <w:rPr>
+                <w:rFonts w:ascii="Times New Roman" w:hAnsi="Times New Roman" w:eastAsia="Times New Roman" w:cs="Times New Roman"/>
+                <w:color w:val="000000"/>
+                <w:spacing w:val="0"/>
+                <w:position w:val="0"/>
+                <w:sz w:val="24"/>
+                <w:szCs w:val="24"/>
+                <w:u w:val="single"/>
+                <w:shd w:val="clear" w:color="auto" w:fill="auto"/>
+              </w:rPr>
+              <w:t xml:space="preserve">od {datumUplateAvansa</w:t>
+            </w:r>
+            <w:r>
+              <w:rPr>
+                <w:rFonts w:ascii="Times New Roman" w:hAnsi="Times New Roman" w:eastAsia="Times New Roman" w:cs="Times New Roman"/>
+                <w:color w:val="000000"/>
+                <w:spacing w:val="0"/>
+                <w:position w:val="0"/>
+                <w:sz w:val="24"/>
+                <w:szCs w:val="24"/>
+                <w:u w:val="single"/>
+                <w:shd w:val="clear" w:color="auto" w:fill="auto"/>
+              </w:rPr>
+              <w:t xml:space="preserve">}</w:t>
             </w:r>
             <w:r>
               <w:rPr>
@@ -3797,6 +3817,19 @@
           <w:shd w:val="clear" w:color="auto" w:fill="auto"/>
         </w:rPr>
       </w:r>
+      <w:r>
+        <w:rPr>
+          <w:rFonts w:ascii="Times New Roman" w:hAnsi="Times New Roman" w:eastAsia="Times New Roman" w:cs="Times New Roman"/>
+          <w:b/>
+          <w:bCs/>
+          <w:color w:val="000000"/>
+          <w:spacing w:val="0"/>
+          <w:position w:val="0"/>
+          <w:sz w:val="24"/>
+          <w:szCs w:val="24"/>
+          <w:u w:val="single"/>
+        </w:rPr>
+      </w:r>
     </w:p>
     <w:p>
       <w:pPr>
@@ -3964,24 +3997,23 @@
       </w:r>
       <w:r>
         <w:rPr>
-          <w:rFonts w:ascii="Aptos" w:hAnsi="Aptos" w:eastAsia="Aptos" w:cs="Aptos"/>
-          <w:b w:val="0"/>
-          <w:bCs w:val="0"/>
-          <w:color w:val="auto"/>
+          <w:rFonts w:ascii="Times New Roman" w:hAnsi="Times New Roman" w:eastAsia="Times New Roman" w:cs="Times New Roman"/>
+          <w:b/>
+          <w:bCs/>
+          <w:color w:val="000000"/>
           <w:spacing w:val="0"/>
           <w:position w:val="0"/>
           <w:sz w:val="24"/>
           <w:szCs w:val="24"/>
+          <w:highlight w:val="none"/>
           <w:u w:val="none"/>
           <w:shd w:val="clear" w:color="auto" w:fill="auto"/>
         </w:rPr>
       </w:r>
       <w:r>
         <w:rPr>
-          <w:rFonts w:ascii="Times New Roman" w:hAnsi="Times New Roman" w:eastAsia="Times New Roman" w:cs="Times New Roman"/>
-          <w:b/>
-          <w:bCs/>
-          <w:color w:val="000000"/>
+          <w:rFonts w:ascii="Aptos" w:hAnsi="Aptos" w:eastAsia="Aptos" w:cs="Aptos"/>
+          <w:color w:val="auto"/>
           <w:spacing w:val="0"/>
           <w:position w:val="0"/>
           <w:sz w:val="24"/>
@@ -4035,6 +4067,20 @@
           <w:shd w:val="clear" w:color="auto" w:fill="auto"/>
         </w:rPr>
       </w:r>
+      <w:r>
+        <w:rPr>
+          <w:rFonts w:ascii="Times New Roman" w:hAnsi="Times New Roman" w:eastAsia="Times New Roman" w:cs="Times New Roman"/>
+          <w:b/>
+          <w:bCs/>
+          <w:color w:val="000000"/>
+          <w:spacing w:val="0"/>
+          <w:position w:val="0"/>
+          <w:sz w:val="24"/>
+          <w:szCs w:val="24"/>
+          <w:highlight w:val="none"/>
+          <w:u w:val="single"/>
+        </w:rPr>
+      </w:r>
     </w:p>
     <w:p>
       <w:pPr>
@@ -4069,6 +4115,12 @@
           <w:szCs w:val="24"/>
         </w:rPr>
       </w:r>
+      <w:r>
+        <w:rPr>
+          <w:sz w:val="24"/>
+          <w:szCs w:val="24"/>
+        </w:rPr>
+      </w:r>
     </w:p>
     <w:p>
       <w:pPr>
@@ -4096,6 +4148,12 @@
           <w:shd w:val="clear" w:color="auto" w:fill="auto"/>
         </w:rPr>
         <w:t xml:space="preserve">(odgovorno lice)</w:t>
+      </w:r>
+      <w:r>
+        <w:rPr>
+          <w:sz w:val="24"/>
+          <w:szCs w:val="24"/>
+        </w:rPr>
       </w:r>
       <w:r>
         <w:rPr>
@@ -4151,7 +4209,6 @@
           <w:szCs w:val="24"/>
           <w:highlight w:val="none"/>
           <w:u w:val="none"/>
-          <w:shd w:val="clear" w:color="auto" w:fill="auto"/>
         </w:rPr>
       </w:r>
       <w:r>

</xml_diff>